<commit_message>
update: reflecting niszet's comments
</commit_message>
<xml_diff>
--- a/index.docx
+++ b/index.docx
@@ -52,6 +52,44 @@
       </w:pPr>
       <w:r>
         <w:t xml:space="preserve">Atusy</w:t>
+      </w:r>
+    </w:p>
+    <w:p>
+      <w:pPr>
+        <w:pStyle w:val="Date"/>
+      </w:pPr>
+      <w:r>
+        <w:t xml:space="preserve">Created</w:t>
+      </w:r>
+      <w:r>
+        <w:t xml:space="preserve"> </w:t>
+      </w:r>
+      <w:r>
+        <w:t xml:space="preserve">on</w:t>
+      </w:r>
+      <w:r>
+        <w:t xml:space="preserve"> </w:t>
+      </w:r>
+      <w:r>
+        <w:t xml:space="preserve">2019-04-18.</w:t>
+      </w:r>
+      <w:r>
+        <w:br/>
+      </w:r>
+      <w:r>
+        <w:t xml:space="preserve">Updated</w:t>
+      </w:r>
+      <w:r>
+        <w:t xml:space="preserve"> </w:t>
+      </w:r>
+      <w:r>
+        <w:t xml:space="preserve">on</w:t>
+      </w:r>
+      <w:r>
+        <w:t xml:space="preserve"> </w:t>
+      </w:r>
+      <w:r>
+        <w:t xml:space="preserve">2019-04-19.</w:t>
       </w:r>
     </w:p>
     <w:p>
@@ -207,6 +245,42 @@
       <w:r>
         <w:t xml:space="preserve">).</w:t>
       </w:r>
+      <w:r>
+        <w:t xml:space="preserve"> </w:t>
+      </w:r>
+      <w:r>
+        <w:t xml:space="preserve">The document also introduces that</w:t>
+      </w:r>
+      <w:r>
+        <w:t xml:space="preserve"> </w:t>
+      </w:r>
+      <w:r>
+        <w:rPr>
+          <w:rStyle w:val="VerbatimChar"/>
+        </w:rPr>
+        <w:t xml:space="preserve">lineAnchors</w:t>
+      </w:r>
+      <w:r>
+        <w:t xml:space="preserve"> </w:t>
+      </w:r>
+      <w:r>
+        <w:t xml:space="preserve">class makes line numbers be clickable, and</w:t>
+      </w:r>
+      <w:r>
+        <w:t xml:space="preserve"> </w:t>
+      </w:r>
+      <w:r>
+        <w:rPr>
+          <w:rStyle w:val="VerbatimChar"/>
+        </w:rPr>
+        <w:t xml:space="preserve">startFrom</w:t>
+      </w:r>
+      <w:r>
+        <w:t xml:space="preserve"> </w:t>
+      </w:r>
+      <w:r>
+        <w:t xml:space="preserve">arugment supports specify starting number.</w:t>
+      </w:r>
     </w:p>
     <w:p>
       <w:pPr>
@@ -239,7 +313,7 @@
         <w:rPr>
           <w:rStyle w:val="NormalTok"/>
         </w:rPr>
-        <w:t xml:space="preserve">```{.r .numberLines}</w:t>
+        <w:t xml:space="preserve">```{.r .numberLines .lineAnchors startFrom="11"}</w:t>
       </w:r>
       <w:r>
         <w:br/>
@@ -274,7 +348,7 @@
         <w:pStyle w:val="FirstParagraph"/>
       </w:pPr>
       <w:r>
-        <w:t xml:space="preserve">Should become</w:t>
+        <w:t xml:space="preserve">becomes</w:t>
       </w:r>
     </w:p>
     <w:p>
@@ -370,7 +444,7 @@
         <w:t xml:space="preserve">html_document</w:t>
       </w:r>
       <w:r>
-        <w:t xml:space="preserve">, we also need</w:t>
+        <w:t xml:space="preserve">, we also need to specify</w:t>
       </w:r>
       <w:r>
         <w:t xml:space="preserve"> </w:t>
@@ -379,7 +453,22 @@
         <w:rPr>
           <w:rStyle w:val="VerbatimChar"/>
         </w:rPr>
-        <w:t xml:space="preserve">highlight:pygment</w:t>
+        <w:t xml:space="preserve">highlight</w:t>
+      </w:r>
+      <w:r>
+        <w:t xml:space="preserve"> </w:t>
+      </w:r>
+      <w:r>
+        <w:t xml:space="preserve">other than</w:t>
+      </w:r>
+      <w:r>
+        <w:t xml:space="preserve"> </w:t>
+      </w:r>
+      <w:r>
+        <w:rPr>
+          <w:rStyle w:val="VerbatimChar"/>
+        </w:rPr>
+        <w:t xml:space="preserve">default</w:t>
       </w:r>
       <w:r>
         <w:t xml:space="preserve"> </w:t>
@@ -394,8 +483,347 @@
         <w:footnoteReference w:id="25"/>
       </w:r>
       <w:r>
+        <w:rPr>
+          <w:vertAlign w:val="superscript"/>
+        </w:rPr>
+        <w:t xml:space="preserve">,</w:t>
+      </w:r>
+      <w:r>
+        <w:t xml:space="preserve"> </w:t>
+      </w:r>
+      <w:r>
+        <w:rPr>
+          <w:rStyle w:val="FootnoteReference"/>
+        </w:rPr>
+        <w:footnoteReference w:id="27"/>
+      </w:r>
+      <w:r>
+        <w:t xml:space="preserve">. See</w:t>
+      </w:r>
+      <w:r>
+        <w:t xml:space="preserve"> </w:t>
+      </w:r>
+      <w:r>
+        <w:rPr>
+          <w:rStyle w:val="VerbatimChar"/>
+        </w:rPr>
+        <w:t xml:space="preserve">?rmarkdown::html_document</w:t>
+      </w:r>
+      <w:r>
+        <w:t xml:space="preserve"> </w:t>
+      </w:r>
+      <w:r>
+        <w:t xml:space="preserve">for available</w:t>
+      </w:r>
+      <w:r>
+        <w:t xml:space="preserve"> </w:t>
+      </w:r>
+      <w:r>
+        <w:rPr>
+          <w:rStyle w:val="VerbatimChar"/>
+        </w:rPr>
+        <w:t xml:space="preserve">highlight</w:t>
+      </w:r>
+      <w:r>
+        <w:t xml:space="preserve"> </w:t>
+      </w:r>
+      <w:r>
+        <w:t xml:space="preserve">options.</w:t>
+      </w:r>
+    </w:p>
+    <w:p>
+      <w:pPr>
+        <w:pStyle w:val="SourceCode"/>
+      </w:pPr>
+      <w:r>
+        <w:rPr>
+          <w:rStyle w:val="OtherTok"/>
+        </w:rPr>
+        <w:t xml:space="preserve">---</w:t>
+      </w:r>
+      <w:r>
+        <w:br/>
+      </w:r>
+      <w:r>
+        <w:rPr>
+          <w:rStyle w:val="FunctionTok"/>
+        </w:rPr>
+        <w:t xml:space="preserve">title:</w:t>
+      </w:r>
+      <w:r>
+        <w:rPr>
+          <w:rStyle w:val="AttributeTok"/>
+        </w:rPr>
+        <w:t xml:space="preserve"> Line numbers with Rmarkdown documents</w:t>
+      </w:r>
+      <w:r>
+        <w:br/>
+      </w:r>
+      <w:r>
+        <w:rPr>
+          <w:rStyle w:val="FunctionTok"/>
+        </w:rPr>
+        <w:t xml:space="preserve">output:</w:t>
+      </w:r>
+      <w:r>
+        <w:rPr>
+          <w:rStyle w:val="AttributeTok"/>
+        </w:rPr>
+        <w:t xml:space="preserve"> </w:t>
+      </w:r>
+      <w:r>
+        <w:br/>
+      </w:r>
+      <w:r>
+        <w:rPr>
+          <w:rStyle w:val="NormalTok"/>
+        </w:rPr>
+        <w:t xml:space="preserve">  </w:t>
+      </w:r>
+      <w:r>
+        <w:rPr>
+          <w:rStyle w:val="FunctionTok"/>
+        </w:rPr>
+        <w:t xml:space="preserve">html_document:</w:t>
+      </w:r>
+      <w:r>
+        <w:br/>
+      </w:r>
+      <w:r>
+        <w:rPr>
+          <w:rStyle w:val="NormalTok"/>
+        </w:rPr>
+        <w:t xml:space="preserve">    </w:t>
+      </w:r>
+      <w:r>
+        <w:rPr>
+          <w:rStyle w:val="FunctionTok"/>
+        </w:rPr>
+        <w:t xml:space="preserve">highlight:</w:t>
+      </w:r>
+      <w:r>
+        <w:rPr>
+          <w:rStyle w:val="AttributeTok"/>
+        </w:rPr>
+        <w:t xml:space="preserve"> pygment</w:t>
+      </w:r>
+      <w:r>
+        <w:br/>
+      </w:r>
+      <w:r>
+        <w:rPr>
+          <w:rStyle w:val="NormalTok"/>
+        </w:rPr>
+        <w:t xml:space="preserve">  </w:t>
+      </w:r>
+      <w:r>
+        <w:rPr>
+          <w:rStyle w:val="FunctionTok"/>
+        </w:rPr>
+        <w:t xml:space="preserve">pdf_document:</w:t>
+      </w:r>
+      <w:r>
+        <w:rPr>
+          <w:rStyle w:val="AttributeTok"/>
+        </w:rPr>
+        <w:t xml:space="preserve"> default</w:t>
+      </w:r>
+      <w:r>
+        <w:br/>
+      </w:r>
+      <w:r>
+        <w:rPr>
+          <w:rStyle w:val="OtherTok"/>
+        </w:rPr>
+        <w:t xml:space="preserve">---</w:t>
+      </w:r>
+    </w:p>
+    <w:p>
+      <w:pPr>
+        <w:pStyle w:val="Heading1"/>
+      </w:pPr>
+      <w:bookmarkStart w:id="30" w:name="number-rmarkdowns-chunks-and-outputs"/>
+      <w:r>
+        <w:t xml:space="preserve">Number Rmarkdown’s chunks and outputs</w:t>
+      </w:r>
+      <w:bookmarkEnd w:id="30"/>
+    </w:p>
+    <w:p>
+      <w:pPr>
+        <w:pStyle w:val="FirstParagraph"/>
+      </w:pPr>
+      <w:r>
+        <w:t xml:space="preserve">The above success infers a success in chunks of Rmarkdown.</w:t>
+      </w:r>
+    </w:p>
+    <w:p>
+      <w:pPr>
+        <w:pStyle w:val="Heading2"/>
+      </w:pPr>
+      <w:bookmarkStart w:id="31" w:name="numbering-chunks"/>
+      <w:r>
+        <w:t xml:space="preserve">Numbering chunks</w:t>
+      </w:r>
+      <w:bookmarkEnd w:id="31"/>
+    </w:p>
+    <w:p>
+      <w:pPr>
+        <w:pStyle w:val="FirstParagraph"/>
+      </w:pPr>
+      <w:r>
+        <w:t xml:space="preserve">For code chunks of Rmarkdown documents,</w:t>
+      </w:r>
+      <w:r>
+        <w:t xml:space="preserve"> </w:t>
+      </w:r>
+      <w:r>
+        <w:rPr>
+          <w:rStyle w:val="VerbatimChar"/>
+        </w:rPr>
+        <w:t xml:space="preserve">numberLines</w:t>
+      </w:r>
+      <w:r>
+        <w:t xml:space="preserve"> </w:t>
+      </w:r>
+      <w:r>
+        <w:t xml:space="preserve">class can be given by assigning</w:t>
+      </w:r>
+      <w:r>
+        <w:t xml:space="preserve"> </w:t>
+      </w:r>
+      <w:r>
+        <w:rPr>
+          <w:rStyle w:val="VerbatimChar"/>
+        </w:rPr>
+        <w:t xml:space="preserve">class.source = "numberLines"</w:t>
+      </w:r>
+      <w:r>
+        <w:t xml:space="preserve"> </w:t>
+      </w:r>
+      <w:r>
+        <w:t xml:space="preserve">as a chunk option</w:t>
+      </w:r>
+      <w:r>
+        <w:rPr>
+          <w:rStyle w:val="FootnoteReference"/>
+        </w:rPr>
+        <w:footnoteReference w:id="32"/>
+      </w:r>
+      <w:r>
         <w:t xml:space="preserve">.</w:t>
       </w:r>
+      <w:r>
+        <w:t xml:space="preserve"> </w:t>
+      </w:r>
+      <w:r>
+        <w:t xml:space="preserve">You may also add</w:t>
+      </w:r>
+      <w:r>
+        <w:t xml:space="preserve"> </w:t>
+      </w:r>
+      <w:r>
+        <w:rPr>
+          <w:rStyle w:val="VerbatimChar"/>
+        </w:rPr>
+        <w:t xml:space="preserve">lineAnchors</w:t>
+      </w:r>
+      <w:r>
+        <w:t xml:space="preserve"> </w:t>
+      </w:r>
+      <w:r>
+        <w:t xml:space="preserve">demilited by space (</w:t>
+      </w:r>
+      <w:r>
+        <w:rPr>
+          <w:rStyle w:val="VerbatimChar"/>
+        </w:rPr>
+        <w:t xml:space="preserve">"numberLines lineAnchors</w:t>
+      </w:r>
+      <w:r>
+        <w:t xml:space="preserve">") or as another element of vector (</w:t>
+      </w:r>
+      <w:r>
+        <w:rPr>
+          <w:rStyle w:val="VerbatimChar"/>
+        </w:rPr>
+        <w:t xml:space="preserve">c("numberLines", "lineAnchors")</w:t>
+      </w:r>
+      <w:r>
+        <w:t xml:space="preserve">)</w:t>
+      </w:r>
+      <w:r>
+        <w:t xml:space="preserve"> </w:t>
+      </w:r>
+      <w:r>
+        <w:rPr>
+          <w:rStyle w:val="FootnoteReference"/>
+        </w:rPr>
+        <w:footnoteReference w:id="34"/>
+      </w:r>
+      <w:r>
+        <w:t xml:space="preserve">.</w:t>
+      </w:r>
+      <w:r>
+        <w:t xml:space="preserve"> </w:t>
+      </w:r>
+      <w:r>
+        <w:t xml:space="preserve">Unfortunately, I find no way to add</w:t>
+      </w:r>
+      <w:r>
+        <w:t xml:space="preserve"> </w:t>
+      </w:r>
+      <w:r>
+        <w:rPr>
+          <w:rStyle w:val="VerbatimChar"/>
+        </w:rPr>
+        <w:t xml:space="preserve">startFrom="integer"</w:t>
+      </w:r>
+      <w:r>
+        <w:t xml:space="preserve">.</w:t>
+      </w:r>
+    </w:p>
+    <w:p>
+      <w:pPr>
+        <w:pStyle w:val="BodyText"/>
+      </w:pPr>
+      <w:r>
+        <w:t xml:space="preserve">Again, you need to specify</w:t>
+      </w:r>
+      <w:r>
+        <w:t xml:space="preserve"> </w:t>
+      </w:r>
+      <w:r>
+        <w:rPr>
+          <w:rStyle w:val="VerbatimChar"/>
+        </w:rPr>
+        <w:t xml:space="preserve">highlight</w:t>
+      </w:r>
+      <w:r>
+        <w:t xml:space="preserve"> </w:t>
+      </w:r>
+      <w:r>
+        <w:t xml:space="preserve">for</w:t>
+      </w:r>
+      <w:r>
+        <w:t xml:space="preserve"> </w:t>
+      </w:r>
+      <w:r>
+        <w:rPr>
+          <w:rStyle w:val="VerbatimChar"/>
+        </w:rPr>
+        <w:t xml:space="preserve">html_document</w:t>
+      </w:r>
+      <w:r>
+        <w:t xml:space="preserve">.</w:t>
+      </w:r>
+    </w:p>
+    <w:p>
+      <w:pPr>
+        <w:pStyle w:val="BodyText"/>
+      </w:pPr>
+      <w:r>
+        <w:t xml:space="preserve">Thus,</w:t>
+      </w:r>
     </w:p>
     <w:p>
       <w:pPr>
@@ -403,7 +831,7 @@
       </w:pPr>
       <w:r>
         <w:rPr>
-          <w:rStyle w:val="OtherTok"/>
+          <w:rStyle w:val="NormalTok"/>
         </w:rPr>
         <w:t xml:space="preserve">---</w:t>
       </w:r>
@@ -412,132 +840,255 @@
       </w:r>
       <w:r>
         <w:rPr>
-          <w:rStyle w:val="FunctionTok"/>
-        </w:rPr>
-        <w:t xml:space="preserve">title:</w:t>
-      </w:r>
-      <w:r>
-        <w:rPr>
-          <w:rStyle w:val="AttributeTok"/>
-        </w:rPr>
-        <w:t xml:space="preserve"> Line numbers with Rmarkdown documents</w:t>
-      </w:r>
-      <w:r>
-        <w:br/>
-      </w:r>
-      <w:r>
-        <w:rPr>
-          <w:rStyle w:val="FunctionTok"/>
-        </w:rPr>
-        <w:t xml:space="preserve">output:</w:t>
-      </w:r>
-      <w:r>
-        <w:rPr>
-          <w:rStyle w:val="AttributeTok"/>
-        </w:rPr>
-        <w:t xml:space="preserve"> </w:t>
-      </w:r>
-      <w:r>
-        <w:br/>
-      </w:r>
-      <w:r>
-        <w:rPr>
-          <w:rStyle w:val="NormalTok"/>
-        </w:rPr>
-        <w:t xml:space="preserve">  </w:t>
-      </w:r>
-      <w:r>
-        <w:rPr>
-          <w:rStyle w:val="FunctionTok"/>
-        </w:rPr>
-        <w:t xml:space="preserve">html_document:</w:t>
-      </w:r>
-      <w:r>
-        <w:br/>
-      </w:r>
-      <w:r>
-        <w:rPr>
-          <w:rStyle w:val="NormalTok"/>
-        </w:rPr>
-        <w:t xml:space="preserve">    </w:t>
-      </w:r>
-      <w:r>
-        <w:rPr>
-          <w:rStyle w:val="FunctionTok"/>
-        </w:rPr>
-        <w:t xml:space="preserve">highlight:</w:t>
-      </w:r>
-      <w:r>
-        <w:rPr>
-          <w:rStyle w:val="AttributeTok"/>
-        </w:rPr>
-        <w:t xml:space="preserve"> pygment</w:t>
-      </w:r>
-      <w:r>
-        <w:br/>
-      </w:r>
-      <w:r>
-        <w:rPr>
-          <w:rStyle w:val="NormalTok"/>
-        </w:rPr>
-        <w:t xml:space="preserve">  </w:t>
-      </w:r>
-      <w:r>
-        <w:rPr>
-          <w:rStyle w:val="FunctionTok"/>
-        </w:rPr>
-        <w:t xml:space="preserve">pdf_document:</w:t>
-      </w:r>
-      <w:r>
-        <w:rPr>
-          <w:rStyle w:val="AttributeTok"/>
-        </w:rPr>
-        <w:t xml:space="preserve"> default</w:t>
-      </w:r>
-      <w:r>
-        <w:br/>
-      </w:r>
-      <w:r>
-        <w:rPr>
-          <w:rStyle w:val="OtherTok"/>
+          <w:rStyle w:val="NormalTok"/>
+        </w:rPr>
+        <w:t xml:space="preserve">title: Line numbers with Rmarkdown documents</w:t>
+      </w:r>
+      <w:r>
+        <w:br/>
+      </w:r>
+      <w:r>
+        <w:rPr>
+          <w:rStyle w:val="NormalTok"/>
+        </w:rPr>
+        <w:t xml:space="preserve">output: </w:t>
+      </w:r>
+      <w:r>
+        <w:br/>
+      </w:r>
+      <w:r>
+        <w:rPr>
+          <w:rStyle w:val="NormalTok"/>
+        </w:rPr>
+        <w:t xml:space="preserve">  html_document:</w:t>
+      </w:r>
+      <w:r>
+        <w:br/>
+      </w:r>
+      <w:r>
+        <w:rPr>
+          <w:rStyle w:val="NormalTok"/>
+        </w:rPr>
+        <w:t xml:space="preserve">    highlight: pygment</w:t>
+      </w:r>
+      <w:r>
+        <w:br/>
+      </w:r>
+      <w:r>
+        <w:rPr>
+          <w:rStyle w:val="NormalTok"/>
         </w:rPr>
         <w:t xml:space="preserve">---</w:t>
       </w:r>
-    </w:p>
-    <w:p>
-      <w:pPr>
-        <w:pStyle w:val="Heading1"/>
-      </w:pPr>
-      <w:bookmarkStart w:id="27" w:name="number-rmarkdowns-chunks-and-outputs"/>
-      <w:r>
-        <w:t xml:space="preserve">Number Rmarkdown’s chunks and outputs</w:t>
-      </w:r>
-      <w:bookmarkEnd w:id="27"/>
+      <w:r>
+        <w:br/>
+      </w:r>
+      <w:r>
+        <w:rPr>
+          <w:rStyle w:val="NormalTok"/>
+        </w:rPr>
+        <w:t xml:space="preserve"/>
+      </w:r>
+      <w:r>
+        <w:br/>
+      </w:r>
+      <w:r>
+        <w:rPr>
+          <w:rStyle w:val="NormalTok"/>
+        </w:rPr>
+        <w:t xml:space="preserve">```{r, class.source = "numberLines lineAnchors"}</w:t>
+      </w:r>
+      <w:r>
+        <w:br/>
+      </w:r>
+      <w:r>
+        <w:rPr>
+          <w:rStyle w:val="NormalTok"/>
+        </w:rPr>
+        <w:t xml:space="preserve">x &lt;- seq(10)</w:t>
+      </w:r>
+      <w:r>
+        <w:br/>
+      </w:r>
+      <w:r>
+        <w:rPr>
+          <w:rStyle w:val="NormalTok"/>
+        </w:rPr>
+        <w:t xml:space="preserve">mean(x)</w:t>
+      </w:r>
+      <w:r>
+        <w:br/>
+      </w:r>
+      <w:r>
+        <w:rPr>
+          <w:rStyle w:val="NormalTok"/>
+        </w:rPr>
+        <w:t xml:space="preserve">```</w:t>
+      </w:r>
     </w:p>
     <w:p>
       <w:pPr>
         <w:pStyle w:val="FirstParagraph"/>
       </w:pPr>
       <w:r>
-        <w:t xml:space="preserve">The above success infers a success in chunks of Rmarkdown.</w:t>
+        <w:t xml:space="preserve">becomes</w:t>
+      </w:r>
+    </w:p>
+    <w:p>
+      <w:pPr>
+        <w:pStyle w:val="SourceCode"/>
+      </w:pPr>
+      <w:r>
+        <w:rPr>
+          <w:rStyle w:val="NormalTok"/>
+        </w:rPr>
+        <w:t xml:space="preserve">x &lt;-</w:t>
+      </w:r>
+      <w:r>
+        <w:rPr>
+          <w:rStyle w:val="StringTok"/>
+        </w:rPr>
+        <w:t xml:space="preserve"> </w:t>
+      </w:r>
+      <w:r>
+        <w:rPr>
+          <w:rStyle w:val="KeywordTok"/>
+        </w:rPr>
+        <w:t xml:space="preserve">seq</w:t>
+      </w:r>
+      <w:r>
+        <w:rPr>
+          <w:rStyle w:val="NormalTok"/>
+        </w:rPr>
+        <w:t xml:space="preserve">(</w:t>
+      </w:r>
+      <w:r>
+        <w:rPr>
+          <w:rStyle w:val="DecValTok"/>
+        </w:rPr>
+        <w:t xml:space="preserve">10</w:t>
+      </w:r>
+      <w:r>
+        <w:rPr>
+          <w:rStyle w:val="NormalTok"/>
+        </w:rPr>
+        <w:t xml:space="preserve">)</w:t>
+      </w:r>
+      <w:r>
+        <w:br/>
+      </w:r>
+      <w:r>
+        <w:rPr>
+          <w:rStyle w:val="KeywordTok"/>
+        </w:rPr>
+        <w:t xml:space="preserve">mean</w:t>
+      </w:r>
+      <w:r>
+        <w:rPr>
+          <w:rStyle w:val="NormalTok"/>
+        </w:rPr>
+        <w:t xml:space="preserve">(x)</w:t>
+      </w:r>
+    </w:p>
+    <w:p>
+      <w:pPr>
+        <w:pStyle w:val="SourceCode"/>
+      </w:pPr>
+      <w:r>
+        <w:rPr>
+          <w:rStyle w:val="VerbatimChar"/>
+        </w:rPr>
+        <w:t xml:space="preserve">## [1] 5.5</w:t>
+      </w:r>
+    </w:p>
+    <w:p>
+      <w:pPr>
+        <w:pStyle w:val="FirstParagraph"/>
+      </w:pPr>
+      <w:r>
+        <w:t xml:space="preserve">Great again!!</w:t>
+      </w:r>
+    </w:p>
+    <w:p>
+      <w:pPr>
+        <w:pStyle w:val="BodyText"/>
+      </w:pPr>
+      <w:r>
+        <w:t xml:space="preserve">Unfortunately, line numbering does not work on</w:t>
+      </w:r>
+      <w:r>
+        <w:t xml:space="preserve"> </w:t>
+      </w:r>
+      <w:r>
+        <w:rPr>
+          <w:rStyle w:val="VerbatimChar"/>
+        </w:rPr>
+        <w:t xml:space="preserve">rmarkdown::word_document</w:t>
+      </w:r>
+      <w:r>
+        <w:t xml:space="preserve">.</w:t>
+      </w:r>
+    </w:p>
+    <w:p>
+      <w:pPr>
+        <w:pStyle w:val="BodyText"/>
+      </w:pPr>
+      <w:r>
+        <w:t xml:space="preserve">It does not work properly on</w:t>
+      </w:r>
+      <w:r>
+        <w:t xml:space="preserve"> </w:t>
+      </w:r>
+      <w:r>
+        <w:rPr>
+          <w:rStyle w:val="VerbatimChar"/>
+        </w:rPr>
+        <w:t xml:space="preserve">rmarkdown::html_notebook</w:t>
+      </w:r>
+      <w:r>
+        <w:t xml:space="preserve"> </w:t>
+      </w:r>
+      <w:r>
+        <w:t xml:space="preserve">and</w:t>
+      </w:r>
+      <w:r>
+        <w:t xml:space="preserve"> </w:t>
+      </w:r>
+      <w:r>
+        <w:rPr>
+          <w:rStyle w:val="VerbatimChar"/>
+        </w:rPr>
+        <w:t xml:space="preserve">blogdown::html_page</w:t>
+      </w:r>
+      <w:r>
+        <w:t xml:space="preserve"> </w:t>
+      </w:r>
+      <w:r>
+        <w:t xml:space="preserve">as well.</w:t>
+      </w:r>
+      <w:r>
+        <w:t xml:space="preserve"> </w:t>
+      </w:r>
+      <w:r>
+        <w:t xml:space="preserve">I guess some tricks required in CSS or JS.</w:t>
       </w:r>
     </w:p>
     <w:p>
       <w:pPr>
         <w:pStyle w:val="Heading2"/>
       </w:pPr>
-      <w:bookmarkStart w:id="28" w:name="numbering-chunks"/>
-      <w:r>
-        <w:t xml:space="preserve">Numbering chunks</w:t>
-      </w:r>
-      <w:bookmarkEnd w:id="28"/>
+      <w:bookmarkStart w:id="37" w:name="numbering-outputs"/>
+      <w:r>
+        <w:t xml:space="preserve">Numbering outputs</w:t>
+      </w:r>
+      <w:bookmarkEnd w:id="37"/>
     </w:p>
     <w:p>
       <w:pPr>
         <w:pStyle w:val="FirstParagraph"/>
       </w:pPr>
       <w:r>
-        <w:t xml:space="preserve">For code chunks of Rmarkdown documents,</w:t>
+        <w:t xml:space="preserve">You may also want to number lines on outputs by</w:t>
       </w:r>
       <w:r>
         <w:t xml:space="preserve"> </w:t>
@@ -546,13 +1097,13 @@
         <w:rPr>
           <w:rStyle w:val="VerbatimChar"/>
         </w:rPr>
-        <w:t xml:space="preserve">numberLines</w:t>
-      </w:r>
-      <w:r>
-        <w:t xml:space="preserve"> </w:t>
-      </w:r>
-      <w:r>
-        <w:t xml:space="preserve">class can be given by assigning</w:t>
+        <w:t xml:space="preserve">class.output = "numberLines"</w:t>
+      </w:r>
+      <w:r>
+        <w:t xml:space="preserve"> </w:t>
+      </w:r>
+      <w:r>
+        <w:t xml:space="preserve">with or without</w:t>
       </w:r>
       <w:r>
         <w:t xml:space="preserve"> </w:t>
@@ -561,343 +1112,13 @@
         <w:rPr>
           <w:rStyle w:val="VerbatimChar"/>
         </w:rPr>
-        <w:t xml:space="preserve">class.source = "numberLines"</w:t>
-      </w:r>
-      <w:r>
-        <w:t xml:space="preserve"> </w:t>
-      </w:r>
-      <w:r>
-        <w:t xml:space="preserve">as a chunk option</w:t>
-      </w:r>
-      <w:r>
-        <w:rPr>
-          <w:rStyle w:val="FootnoteReference"/>
-        </w:rPr>
-        <w:footnoteReference w:id="29"/>
-      </w:r>
-      <w:r>
-        <w:t xml:space="preserve">.</w:t>
-      </w:r>
-    </w:p>
-    <w:p>
-      <w:pPr>
-        <w:pStyle w:val="BodyText"/>
-      </w:pPr>
-      <w:r>
-        <w:t xml:space="preserve">Again, you need</w:t>
-      </w:r>
-      <w:r>
-        <w:t xml:space="preserve"> </w:t>
-      </w:r>
-      <w:r>
-        <w:rPr>
-          <w:rStyle w:val="VerbatimChar"/>
-        </w:rPr>
-        <w:t xml:space="preserve">highlight: pygment</w:t>
-      </w:r>
-      <w:r>
-        <w:t xml:space="preserve"> </w:t>
-      </w:r>
-      <w:r>
-        <w:t xml:space="preserve">for</w:t>
-      </w:r>
-      <w:r>
-        <w:t xml:space="preserve"> </w:t>
-      </w:r>
-      <w:r>
-        <w:rPr>
-          <w:rStyle w:val="VerbatimChar"/>
-        </w:rPr>
-        <w:t xml:space="preserve">html_document</w:t>
-      </w:r>
-      <w:r>
-        <w:t xml:space="preserve">.</w:t>
-      </w:r>
-    </w:p>
-    <w:p>
-      <w:pPr>
-        <w:pStyle w:val="BodyText"/>
-      </w:pPr>
-      <w:r>
-        <w:t xml:space="preserve">Thus,</w:t>
-      </w:r>
-    </w:p>
-    <w:p>
-      <w:pPr>
-        <w:pStyle w:val="SourceCode"/>
-      </w:pPr>
-      <w:r>
-        <w:rPr>
-          <w:rStyle w:val="NormalTok"/>
-        </w:rPr>
-        <w:t xml:space="preserve">---</w:t>
-      </w:r>
-      <w:r>
-        <w:br/>
-      </w:r>
-      <w:r>
-        <w:rPr>
-          <w:rStyle w:val="NormalTok"/>
-        </w:rPr>
-        <w:t xml:space="preserve">title: Line numbers with Rmarkdown documents</w:t>
-      </w:r>
-      <w:r>
-        <w:br/>
-      </w:r>
-      <w:r>
-        <w:rPr>
-          <w:rStyle w:val="NormalTok"/>
-        </w:rPr>
-        <w:t xml:space="preserve">output: </w:t>
-      </w:r>
-      <w:r>
-        <w:br/>
-      </w:r>
-      <w:r>
-        <w:rPr>
-          <w:rStyle w:val="NormalTok"/>
-        </w:rPr>
-        <w:t xml:space="preserve">  html_document:</w:t>
-      </w:r>
-      <w:r>
-        <w:br/>
-      </w:r>
-      <w:r>
-        <w:rPr>
-          <w:rStyle w:val="NormalTok"/>
-        </w:rPr>
-        <w:t xml:space="preserve">    highlight: pygment</w:t>
-      </w:r>
-      <w:r>
-        <w:br/>
-      </w:r>
-      <w:r>
-        <w:rPr>
-          <w:rStyle w:val="NormalTok"/>
-        </w:rPr>
-        <w:t xml:space="preserve">---</w:t>
-      </w:r>
-      <w:r>
-        <w:br/>
-      </w:r>
-      <w:r>
-        <w:rPr>
-          <w:rStyle w:val="NormalTok"/>
-        </w:rPr>
-        <w:t xml:space="preserve"/>
-      </w:r>
-      <w:r>
-        <w:br/>
-      </w:r>
-      <w:r>
-        <w:rPr>
-          <w:rStyle w:val="NormalTok"/>
-        </w:rPr>
-        <w:t xml:space="preserve">```{r, class.source = "numberLines"}</w:t>
-      </w:r>
-      <w:r>
-        <w:br/>
-      </w:r>
-      <w:r>
-        <w:rPr>
-          <w:rStyle w:val="NormalTok"/>
-        </w:rPr>
-        <w:t xml:space="preserve">x &lt;- seq(10)</w:t>
-      </w:r>
-      <w:r>
-        <w:br/>
-      </w:r>
-      <w:r>
-        <w:rPr>
-          <w:rStyle w:val="NormalTok"/>
-        </w:rPr>
-        <w:t xml:space="preserve">mean(x)</w:t>
-      </w:r>
-      <w:r>
-        <w:br/>
-      </w:r>
-      <w:r>
-        <w:rPr>
-          <w:rStyle w:val="NormalTok"/>
-        </w:rPr>
-        <w:t xml:space="preserve">```</w:t>
-      </w:r>
-    </w:p>
-    <w:p>
-      <w:pPr>
-        <w:pStyle w:val="FirstParagraph"/>
-      </w:pPr>
-      <w:r>
-        <w:t xml:space="preserve">becomes</w:t>
-      </w:r>
-    </w:p>
-    <w:p>
-      <w:pPr>
-        <w:pStyle w:val="SourceCode"/>
-      </w:pPr>
-      <w:r>
-        <w:rPr>
-          <w:rStyle w:val="NormalTok"/>
-        </w:rPr>
-        <w:t xml:space="preserve">x &lt;-</w:t>
-      </w:r>
-      <w:r>
-        <w:rPr>
-          <w:rStyle w:val="StringTok"/>
-        </w:rPr>
-        <w:t xml:space="preserve"> </w:t>
-      </w:r>
-      <w:r>
-        <w:rPr>
-          <w:rStyle w:val="KeywordTok"/>
-        </w:rPr>
-        <w:t xml:space="preserve">seq</w:t>
-      </w:r>
-      <w:r>
-        <w:rPr>
-          <w:rStyle w:val="NormalTok"/>
-        </w:rPr>
-        <w:t xml:space="preserve">(</w:t>
-      </w:r>
-      <w:r>
-        <w:rPr>
-          <w:rStyle w:val="DecValTok"/>
-        </w:rPr>
-        <w:t xml:space="preserve">10</w:t>
-      </w:r>
-      <w:r>
-        <w:rPr>
-          <w:rStyle w:val="NormalTok"/>
-        </w:rPr>
-        <w:t xml:space="preserve">)</w:t>
-      </w:r>
-      <w:r>
-        <w:br/>
-      </w:r>
-      <w:r>
-        <w:rPr>
-          <w:rStyle w:val="KeywordTok"/>
-        </w:rPr>
-        <w:t xml:space="preserve">mean</w:t>
-      </w:r>
-      <w:r>
-        <w:rPr>
-          <w:rStyle w:val="NormalTok"/>
-        </w:rPr>
-        <w:t xml:space="preserve">(x)</w:t>
-      </w:r>
-    </w:p>
-    <w:p>
-      <w:pPr>
-        <w:pStyle w:val="SourceCode"/>
-      </w:pPr>
-      <w:r>
-        <w:rPr>
-          <w:rStyle w:val="VerbatimChar"/>
-        </w:rPr>
-        <w:t xml:space="preserve">## [1] 5.5</w:t>
-      </w:r>
-    </w:p>
-    <w:p>
-      <w:pPr>
-        <w:pStyle w:val="FirstParagraph"/>
-      </w:pPr>
-      <w:r>
-        <w:t xml:space="preserve">Great again!!</w:t>
-      </w:r>
-    </w:p>
-    <w:p>
-      <w:pPr>
-        <w:pStyle w:val="BodyText"/>
-      </w:pPr>
-      <w:r>
-        <w:t xml:space="preserve">Unfortunately, line numbering does not work on</w:t>
-      </w:r>
-      <w:r>
-        <w:t xml:space="preserve"> </w:t>
-      </w:r>
-      <w:r>
-        <w:rPr>
-          <w:rStyle w:val="VerbatimChar"/>
-        </w:rPr>
-        <w:t xml:space="preserve">rmarkdown::word_document</w:t>
-      </w:r>
-      <w:r>
-        <w:t xml:space="preserve">.</w:t>
-      </w:r>
-    </w:p>
-    <w:p>
-      <w:pPr>
-        <w:pStyle w:val="BodyText"/>
-      </w:pPr>
-      <w:r>
-        <w:t xml:space="preserve">It does not work properly on</w:t>
-      </w:r>
-      <w:r>
-        <w:t xml:space="preserve"> </w:t>
-      </w:r>
-      <w:r>
-        <w:rPr>
-          <w:rStyle w:val="VerbatimChar"/>
-        </w:rPr>
-        <w:t xml:space="preserve">rmarkdown::html_notebook</w:t>
-      </w:r>
-      <w:r>
-        <w:t xml:space="preserve"> </w:t>
-      </w:r>
-      <w:r>
-        <w:t xml:space="preserve">and</w:t>
-      </w:r>
-      <w:r>
-        <w:t xml:space="preserve"> </w:t>
-      </w:r>
-      <w:r>
-        <w:rPr>
-          <w:rStyle w:val="VerbatimChar"/>
-        </w:rPr>
-        <w:t xml:space="preserve">blogdown::html_page</w:t>
-      </w:r>
-      <w:r>
-        <w:t xml:space="preserve"> </w:t>
-      </w:r>
-      <w:r>
-        <w:t xml:space="preserve">as well.</w:t>
-      </w:r>
-      <w:r>
-        <w:t xml:space="preserve"> </w:t>
-      </w:r>
-      <w:r>
-        <w:t xml:space="preserve">I guess some tricks required in CSS or JS.</w:t>
-      </w:r>
-    </w:p>
-    <w:p>
-      <w:pPr>
-        <w:pStyle w:val="Heading2"/>
-      </w:pPr>
-      <w:bookmarkStart w:id="31" w:name="numbering-outputs"/>
-      <w:r>
-        <w:t xml:space="preserve">Numbering outputs</w:t>
-      </w:r>
-      <w:bookmarkEnd w:id="31"/>
-    </w:p>
-    <w:p>
-      <w:pPr>
-        <w:pStyle w:val="FirstParagraph"/>
-      </w:pPr>
-      <w:r>
-        <w:t xml:space="preserve">You may also want to number lines on outputs by</w:t>
-      </w:r>
-      <w:r>
-        <w:t xml:space="preserve"> </w:t>
-      </w:r>
-      <w:r>
-        <w:rPr>
-          <w:rStyle w:val="VerbatimChar"/>
-        </w:rPr>
-        <w:t xml:space="preserve">class.output = "numberLines"</w:t>
-      </w:r>
-      <w:r>
-        <w:t xml:space="preserve">.</w:t>
+        <w:t xml:space="preserve">lineAnchors</w:t>
+      </w:r>
+      <w:r>
+        <w:t xml:space="preserve"> </w:t>
+      </w:r>
+      <w:r>
+        <w:t xml:space="preserve">just like input.</w:t>
       </w:r>
       <w:r>
         <w:t xml:space="preserve"> </w:t>
@@ -1441,11 +1662,11 @@
       <w:pPr>
         <w:pStyle w:val="Heading1"/>
       </w:pPr>
-      <w:bookmarkStart w:id="32" w:name="autonumbering"/>
+      <w:bookmarkStart w:id="38" w:name="autonumbering"/>
       <w:r>
         <w:t xml:space="preserve">Autonumbering</w:t>
       </w:r>
-      <w:bookmarkEnd w:id="32"/>
+      <w:bookmarkEnd w:id="38"/>
     </w:p>
     <w:p>
       <w:pPr>
@@ -1510,7 +1731,7 @@
         <w:rPr>
           <w:rStyle w:val="FootnoteReference"/>
         </w:rPr>
-        <w:footnoteReference w:id="33"/>
+        <w:footnoteReference w:id="39"/>
       </w:r>
       <w:r>
         <w:t xml:space="preserve">.</w:t>
@@ -1646,11 +1867,11 @@
       <w:pPr>
         <w:pStyle w:val="Heading2"/>
       </w:pPr>
-      <w:bookmarkStart w:id="35" w:name="input-with-a-template"/>
+      <w:bookmarkStart w:id="41" w:name="input-with-a-template"/>
       <w:r>
         <w:t xml:space="preserve">Input with a template</w:t>
       </w:r>
-      <w:bookmarkEnd w:id="35"/>
+      <w:bookmarkEnd w:id="41"/>
     </w:p>
     <w:p>
       <w:pPr>
@@ -1741,16 +1962,16 @@
         <w:rPr>
           <w:rStyle w:val="NormalTok"/>
         </w:rPr>
-        <w:t xml:space="preserve">  class.source = "numberLines", </w:t>
-      </w:r>
-      <w:r>
-        <w:br/>
-      </w:r>
-      <w:r>
-        <w:rPr>
-          <w:rStyle w:val="NormalTok"/>
-        </w:rPr>
-        <w:t xml:space="preserve">  class.output = c("numberLines", "chunkout") </w:t>
+        <w:t xml:space="preserve">  class.source = "numberLines lineAnchors", </w:t>
+      </w:r>
+      <w:r>
+        <w:br/>
+      </w:r>
+      <w:r>
+        <w:rPr>
+          <w:rStyle w:val="NormalTok"/>
+        </w:rPr>
+        <w:t xml:space="preserve">  class.output = c("numberLines lineAnchors chunkout") </w:t>
       </w:r>
       <w:r>
         <w:br/>
@@ -2000,11 +2221,11 @@
       <w:pPr>
         <w:pStyle w:val="Heading2"/>
       </w:pPr>
-      <w:bookmarkStart w:id="36" w:name="output-from-the-template"/>
+      <w:bookmarkStart w:id="42" w:name="output-from-the-template"/>
       <w:r>
         <w:t xml:space="preserve">Output from the template</w:t>
       </w:r>
-      <w:bookmarkEnd w:id="36"/>
+      <w:bookmarkEnd w:id="42"/>
     </w:p>
     <w:p>
       <w:pPr>
@@ -2166,11 +2387,11 @@
       <w:pPr>
         <w:pStyle w:val="Heading1"/>
       </w:pPr>
-      <w:bookmarkStart w:id="37" w:name="enjoy"/>
+      <w:bookmarkStart w:id="43" w:name="enjoy"/>
       <w:r>
         <w:t xml:space="preserve">Enjoy !</w:t>
       </w:r>
-      <w:bookmarkEnd w:id="37"/>
+      <w:bookmarkEnd w:id="43"/>
     </w:p>
     <w:sectPr/>
   </w:body>
@@ -2254,7 +2475,7 @@
       </w:r>
     </w:p>
   </w:footnote>
-  <w:footnote w:id="29">
+  <w:footnote w:id="27">
     <w:p>
       <w:pPr>
         <w:pStyle w:val="FootnoteText"/>
@@ -2268,6 +2489,95 @@
       <w:r>
         <w:t xml:space="preserve"> </w:t>
       </w:r>
+      <w:hyperlink r:id="rId28">
+        <w:r>
+          <w:rPr>
+            <w:rStyle w:val="Hyperlink"/>
+          </w:rPr>
+          <w:t xml:space="preserve">@niszet0</w:t>
+        </w:r>
+      </w:hyperlink>
+      <w:r>
+        <w:t xml:space="preserve"> </w:t>
+      </w:r>
+      <w:r>
+        <w:t xml:space="preserve">mentioned that not only</w:t>
+      </w:r>
+      <w:r>
+        <w:t xml:space="preserve"> </w:t>
+      </w:r>
+      <w:r>
+        <w:rPr>
+          <w:rStyle w:val="VerbatimChar"/>
+        </w:rPr>
+        <w:t xml:space="preserve">pygment</w:t>
+      </w:r>
+      <w:r>
+        <w:t xml:space="preserve"> </w:t>
+      </w:r>
+      <w:r>
+        <w:t xml:space="preserve">but also</w:t>
+      </w:r>
+      <w:r>
+        <w:t xml:space="preserve"> </w:t>
+      </w:r>
+      <w:r>
+        <w:rPr>
+          <w:rStyle w:val="VerbatimChar"/>
+        </w:rPr>
+        <w:t xml:space="preserve">highlight</w:t>
+      </w:r>
+      <w:r>
+        <w:t xml:space="preserve"> </w:t>
+      </w:r>
+      <w:r>
+        <w:t xml:space="preserve">other than</w:t>
+      </w:r>
+      <w:r>
+        <w:t xml:space="preserve"> </w:t>
+      </w:r>
+      <w:r>
+        <w:rPr>
+          <w:rStyle w:val="VerbatimChar"/>
+        </w:rPr>
+        <w:t xml:space="preserve">default</w:t>
+      </w:r>
+      <w:r>
+        <w:t xml:space="preserve"> </w:t>
+      </w:r>
+      <w:r>
+        <w:t xml:space="preserve">are acceptable (</w:t>
+      </w:r>
+      <w:hyperlink r:id="rId29">
+        <w:r>
+          <w:rPr>
+            <w:rStyle w:val="Hyperlink"/>
+          </w:rPr>
+          <w:t xml:space="preserve">https://niszet.hatenablog.com/entry/2019/04/18/194246</w:t>
+        </w:r>
+      </w:hyperlink>
+      <w:r>
+        <w:t xml:space="preserve"> </w:t>
+      </w:r>
+      <w:r>
+        <w:t xml:space="preserve">in Japanese).</w:t>
+      </w:r>
+    </w:p>
+  </w:footnote>
+  <w:footnote w:id="32">
+    <w:p>
+      <w:pPr>
+        <w:pStyle w:val="FootnoteText"/>
+      </w:pPr>
+      <w:r>
+        <w:rPr>
+          <w:rStyle w:val="FootnoteReference"/>
+        </w:rPr>
+        <w:footnoteRef/>
+      </w:r>
+      <w:r>
+        <w:t xml:space="preserve"> </w:t>
+      </w:r>
       <w:r>
         <w:t xml:space="preserve">See</w:t>
       </w:r>
@@ -2307,7 +2617,7 @@
       <w:r>
         <w:t xml:space="preserve">by Yi Hui (</w:t>
       </w:r>
-      <w:hyperlink r:id="rId30">
+      <w:hyperlink r:id="rId33">
         <w:r>
           <w:rPr>
             <w:rStyle w:val="Hyperlink"/>
@@ -2320,7 +2630,7 @@
       </w:r>
     </w:p>
   </w:footnote>
-  <w:footnote w:id="33">
+  <w:footnote w:id="34">
     <w:p>
       <w:pPr>
         <w:pStyle w:val="FootnoteText"/>
@@ -2334,10 +2644,51 @@
       <w:r>
         <w:t xml:space="preserve"> </w:t>
       </w:r>
+      <w:hyperlink r:id="rId35">
+        <w:r>
+          <w:rPr>
+            <w:rStyle w:val="Hyperlink"/>
+          </w:rPr>
+          <w:t xml:space="preserve">@niszet</w:t>
+        </w:r>
+      </w:hyperlink>
+      <w:r>
+        <w:t xml:space="preserve"> </w:t>
+      </w:r>
+      <w:r>
+        <w:t xml:space="preserve">mentioned me on Twitter</w:t>
+      </w:r>
+      <w:r>
+        <w:t xml:space="preserve"> </w:t>
+      </w:r>
+      <w:hyperlink r:id="rId36">
+        <w:r>
+          <w:rPr>
+            <w:rStyle w:val="Hyperlink"/>
+          </w:rPr>
+          <w:t xml:space="preserve">https://twitter.com/niszet0/status/1118837863200591872</w:t>
+        </w:r>
+      </w:hyperlink>
+    </w:p>
+  </w:footnote>
+  <w:footnote w:id="39">
+    <w:p>
+      <w:pPr>
+        <w:pStyle w:val="FootnoteText"/>
+      </w:pPr>
+      <w:r>
+        <w:rPr>
+          <w:rStyle w:val="FootnoteReference"/>
+        </w:rPr>
+        <w:footnoteRef/>
+      </w:r>
+      <w:r>
+        <w:t xml:space="preserve"> </w:t>
+      </w:r>
       <w:r>
         <w:t xml:space="preserve">The document indicates a following YAML front matter should work, but doesn’t (</w:t>
       </w:r>
-      <w:hyperlink r:id="rId34">
+      <w:hyperlink r:id="rId40">
         <w:r>
           <w:rPr>
             <w:rStyle w:val="Hyperlink"/>

</xml_diff>